<commit_message>
Add document metadata verification
</commit_message>
<xml_diff>
--- a/data/docs/Anexo-3.docx
+++ b/data/docs/Anexo-3.docx
@@ -332,23 +332,13 @@
               </w:rPr>
               <w:t xml:space="preserve">□ </w:t>
             </w:r>
-            <w:proofErr w:type="spellStart"/>
-            <w:r>
-              <w:rPr>
-                <w:rFonts w:ascii="Arial" w:hAnsi="Arial" w:cs="Arial"/>
-                <w:bCs/>
-                <w:color w:val="000000"/>
-              </w:rPr>
-              <w:t>Inv</w:t>
-            </w:r>
-            <w:proofErr w:type="spellEnd"/>
-            <w:r>
-              <w:rPr>
-                <w:rFonts w:ascii="Arial" w:hAnsi="Arial" w:cs="Arial"/>
-                <w:bCs/>
-                <w:color w:val="000000"/>
-              </w:rPr>
-              <w:t xml:space="preserve"> Básica</w:t>
+            <w:r>
+              <w:rPr>
+                <w:rFonts w:ascii="Arial" w:hAnsi="Arial" w:cs="Arial"/>
+                <w:bCs/>
+                <w:color w:val="000000"/>
+              </w:rPr>
+              <w:t>Inv Básica</w:t>
             </w:r>
             <w:r>
               <w:rPr>
@@ -377,23 +367,13 @@
               </w:rPr>
               <w:t xml:space="preserve"> </w:t>
             </w:r>
-            <w:proofErr w:type="spellStart"/>
-            <w:r>
-              <w:rPr>
-                <w:rFonts w:ascii="Arial" w:hAnsi="Arial" w:cs="Arial"/>
-                <w:bCs/>
-                <w:color w:val="000000"/>
-              </w:rPr>
-              <w:t>Inv</w:t>
-            </w:r>
-            <w:proofErr w:type="spellEnd"/>
-            <w:r>
-              <w:rPr>
-                <w:rFonts w:ascii="Arial" w:hAnsi="Arial" w:cs="Arial"/>
-                <w:bCs/>
-                <w:color w:val="000000"/>
-              </w:rPr>
-              <w:t xml:space="preserve"> Aplicada</w:t>
+            <w:r>
+              <w:rPr>
+                <w:rFonts w:ascii="Arial" w:hAnsi="Arial" w:cs="Arial"/>
+                <w:bCs/>
+                <w:color w:val="000000"/>
+              </w:rPr>
+              <w:t>Inv Aplicada</w:t>
             </w:r>
             <w:r>
               <w:rPr>
@@ -4930,7 +4910,7 @@
           </w:p>
           <w:p>
             <w:pPr>
-              <w:pStyle w:val="ListParagraph"/>
+              <w:pStyle w:val="Prrafodelista"/>
               <w:numPr>
                 <w:ilvl w:val="0"/>
                 <w:numId w:val="6"/>
@@ -4950,7 +4930,7 @@
           </w:p>
           <w:p>
             <w:pPr>
-              <w:pStyle w:val="ListParagraph"/>
+              <w:pStyle w:val="Prrafodelista"/>
               <w:numPr>
                 <w:ilvl w:val="0"/>
                 <w:numId w:val="6"/>
@@ -4982,7 +4962,7 @@
           </w:p>
           <w:p>
             <w:pPr>
-              <w:pStyle w:val="ListParagraph"/>
+              <w:pStyle w:val="Prrafodelista"/>
               <w:numPr>
                 <w:ilvl w:val="0"/>
                 <w:numId w:val="6"/>
@@ -5008,7 +4988,7 @@
           </w:p>
           <w:p>
             <w:pPr>
-              <w:pStyle w:val="ListParagraph"/>
+              <w:pStyle w:val="Prrafodelista"/>
               <w:numPr>
                 <w:ilvl w:val="0"/>
                 <w:numId w:val="6"/>
@@ -5034,7 +5014,7 @@
           </w:p>
           <w:p>
             <w:pPr>
-              <w:pStyle w:val="ListParagraph"/>
+              <w:pStyle w:val="Prrafodelista"/>
               <w:numPr>
                 <w:ilvl w:val="0"/>
                 <w:numId w:val="6"/>
@@ -5060,7 +5040,7 @@
           </w:p>
           <w:p>
             <w:pPr>
-              <w:pStyle w:val="ListParagraph"/>
+              <w:pStyle w:val="Prrafodelista"/>
               <w:numPr>
                 <w:ilvl w:val="0"/>
                 <w:numId w:val="6"/>
@@ -5086,7 +5066,7 @@
           </w:p>
           <w:p>
             <w:pPr>
-              <w:pStyle w:val="ListParagraph"/>
+              <w:pStyle w:val="Prrafodelista"/>
               <w:numPr>
                 <w:ilvl w:val="0"/>
                 <w:numId w:val="6"/>
@@ -5114,7 +5094,7 @@
           </w:p>
           <w:p>
             <w:pPr>
-              <w:pStyle w:val="ListParagraph"/>
+              <w:pStyle w:val="Prrafodelista"/>
               <w:spacing w:after="0" w:line="240" w:lineRule="auto"/>
               <w:jc w:val="both"/>
               <w:rPr>
@@ -5331,21 +5311,7 @@
               <w:rPr>
                 <w:rFonts w:ascii="Arial" w:hAnsi="Arial" w:cs="Arial"/>
               </w:rPr>
-              <w:t xml:space="preserve">(Proyectos cuyas acciones son ejecutadas en territorios (localidades), instalaciones de cualquier tipo (que no son ECTI) y sobre todo con salidas de campo. En estos casos se deben señalar las coordenadas ya sean planas rectangulares y/o geográficas. Se Pudiera poner esquemas o mapas que ayuden a ver con mayor facilidad </w:t>
-            </w:r>
-            <w:proofErr w:type="spellStart"/>
-            <w:r>
-              <w:rPr>
-                <w:rFonts w:ascii="Arial" w:hAnsi="Arial" w:cs="Arial"/>
-              </w:rPr>
-              <w:t>Ia</w:t>
-            </w:r>
-            <w:proofErr w:type="spellEnd"/>
-            <w:r>
-              <w:rPr>
-                <w:rFonts w:ascii="Arial" w:hAnsi="Arial" w:cs="Arial"/>
-              </w:rPr>
-              <w:t xml:space="preserve"> ubicación de las áreas de trabajo).</w:t>
+              <w:t>(Proyectos cuyas acciones son ejecutadas en territorios (localidades), instalaciones de cualquier tipo (que no son ECTI) y sobre todo con salidas de campo. En estos casos se deben señalar las coordenadas ya sean planas rectangulares y/o geográficas. Se Pudiera poner esquemas o mapas que ayuden a ver con mayor facilidad Ia ubicación de las áreas de trabajo).</w:t>
             </w:r>
           </w:p>
           <w:p>
@@ -5479,7 +5445,7 @@
     </w:p>
     <w:p>
       <w:pPr>
-        <w:pStyle w:val="BodyText2"/>
+        <w:pStyle w:val="Textoindependiente2"/>
         <w:spacing w:before="120" w:line="240" w:lineRule="auto"/>
         <w:ind w:left="426"/>
         <w:jc w:val="both"/>
@@ -5500,7 +5466,7 @@
     </w:p>
     <w:p>
       <w:pPr>
-        <w:pStyle w:val="BodyText2"/>
+        <w:pStyle w:val="Textoindependiente2"/>
         <w:spacing w:after="0" w:line="240" w:lineRule="auto"/>
         <w:ind w:left="426"/>
         <w:jc w:val="both"/>
@@ -5521,7 +5487,7 @@
     </w:p>
     <w:p>
       <w:pPr>
-        <w:pStyle w:val="BodyText2"/>
+        <w:pStyle w:val="Textoindependiente2"/>
         <w:spacing w:after="0" w:line="240" w:lineRule="auto"/>
         <w:ind w:left="426"/>
         <w:jc w:val="both"/>
@@ -5542,7 +5508,7 @@
     </w:p>
     <w:p>
       <w:pPr>
-        <w:pStyle w:val="BodyText2"/>
+        <w:pStyle w:val="Textoindependiente2"/>
         <w:spacing w:after="0" w:line="240" w:lineRule="auto"/>
         <w:ind w:left="426"/>
         <w:jc w:val="both"/>
@@ -5563,7 +5529,7 @@
     </w:p>
     <w:p>
       <w:pPr>
-        <w:pStyle w:val="BodyText2"/>
+        <w:pStyle w:val="Textoindependiente2"/>
         <w:spacing w:after="0" w:line="240" w:lineRule="auto"/>
         <w:ind w:left="426"/>
         <w:jc w:val="both"/>
@@ -5584,7 +5550,7 @@
     </w:p>
     <w:p>
       <w:pPr>
-        <w:pStyle w:val="BodyText2"/>
+        <w:pStyle w:val="Textoindependiente2"/>
         <w:spacing w:after="0" w:line="240" w:lineRule="auto"/>
         <w:ind w:left="426"/>
         <w:jc w:val="both"/>
@@ -5605,7 +5571,7 @@
     </w:p>
     <w:p>
       <w:pPr>
-        <w:pStyle w:val="BodyText2"/>
+        <w:pStyle w:val="Textoindependiente2"/>
         <w:spacing w:after="0" w:line="240" w:lineRule="auto"/>
         <w:ind w:left="425"/>
         <w:jc w:val="both"/>
@@ -7577,7 +7543,7 @@
     </w:tbl>
     <w:p>
       <w:pPr>
-        <w:pStyle w:val="Header"/>
+        <w:pStyle w:val="Encabezado"/>
         <w:ind w:left="426"/>
         <w:rPr>
           <w:rFonts w:ascii="Arial" w:hAnsi="Arial" w:cs="Arial"/>
@@ -7857,19 +7823,11 @@
                 <w:rFonts w:ascii="Arial" w:hAnsi="Arial" w:cs="Arial"/>
               </w:rPr>
             </w:pPr>
-            <w:proofErr w:type="spellStart"/>
-            <w:r>
-              <w:rPr>
-                <w:rFonts w:ascii="Arial" w:hAnsi="Arial" w:cs="Arial"/>
-              </w:rPr>
-              <w:t>Cant</w:t>
-            </w:r>
-            <w:proofErr w:type="spellEnd"/>
-            <w:r>
-              <w:rPr>
-                <w:rFonts w:ascii="Arial" w:hAnsi="Arial" w:cs="Arial"/>
-              </w:rPr>
-              <w:t>. de Días</w:t>
+            <w:r>
+              <w:rPr>
+                <w:rFonts w:ascii="Arial" w:hAnsi="Arial" w:cs="Arial"/>
+              </w:rPr>
+              <w:t>Cant. de Días</w:t>
             </w:r>
           </w:p>
         </w:tc>
@@ -10386,25 +10344,14 @@
                 <w:szCs w:val="20"/>
               </w:rPr>
             </w:pPr>
-            <w:proofErr w:type="spellStart"/>
-            <w:r>
-              <w:rPr>
-                <w:rFonts w:ascii="Arial" w:hAnsi="Arial" w:cs="Arial"/>
-                <w:bCs/>
-                <w:sz w:val="20"/>
-                <w:szCs w:val="20"/>
-              </w:rPr>
-              <w:t>Seg</w:t>
-            </w:r>
-            <w:proofErr w:type="spellEnd"/>
-            <w:r>
-              <w:rPr>
-                <w:rFonts w:ascii="Arial" w:hAnsi="Arial" w:cs="Arial"/>
-                <w:bCs/>
-                <w:sz w:val="20"/>
-                <w:szCs w:val="20"/>
-              </w:rPr>
-              <w:t>. Social (hasta 14% del total de los salarios) (5)</w:t>
+            <w:r>
+              <w:rPr>
+                <w:rFonts w:ascii="Arial" w:hAnsi="Arial" w:cs="Arial"/>
+                <w:bCs/>
+                <w:sz w:val="20"/>
+                <w:szCs w:val="20"/>
+              </w:rPr>
+              <w:t>Seg. Social (hasta 14% del total de los salarios) (5)</w:t>
             </w:r>
           </w:p>
         </w:tc>
@@ -11156,25 +11103,14 @@
                 <w:szCs w:val="20"/>
               </w:rPr>
             </w:pPr>
-            <w:proofErr w:type="spellStart"/>
-            <w:r>
-              <w:rPr>
-                <w:rFonts w:ascii="Arial" w:hAnsi="Arial" w:cs="Arial"/>
-                <w:bCs/>
-                <w:sz w:val="20"/>
-                <w:szCs w:val="20"/>
-              </w:rPr>
-              <w:t>Otrosrecursos</w:t>
-            </w:r>
-            <w:proofErr w:type="spellEnd"/>
-            <w:r>
-              <w:rPr>
-                <w:rFonts w:ascii="Arial" w:hAnsi="Arial" w:cs="Arial"/>
-                <w:bCs/>
-                <w:sz w:val="20"/>
-                <w:szCs w:val="20"/>
-              </w:rPr>
-              <w:t xml:space="preserve"> (9)</w:t>
+            <w:r>
+              <w:rPr>
+                <w:rFonts w:ascii="Arial" w:hAnsi="Arial" w:cs="Arial"/>
+                <w:bCs/>
+                <w:sz w:val="20"/>
+                <w:szCs w:val="20"/>
+              </w:rPr>
+              <w:t>Otrosrecursos (9)</w:t>
             </w:r>
           </w:p>
         </w:tc>
@@ -12891,7 +12827,7 @@
     </w:tbl>
     <w:p>
       <w:pPr>
-        <w:pStyle w:val="BodyText3"/>
+        <w:pStyle w:val="Textoindependiente3"/>
         <w:spacing w:after="0"/>
         <w:ind w:right="22"/>
         <w:jc w:val="both"/>
@@ -12905,7 +12841,7 @@
     </w:p>
     <w:p>
       <w:pPr>
-        <w:pStyle w:val="BodyText3"/>
+        <w:pStyle w:val="Textoindependiente3"/>
         <w:spacing w:before="120"/>
         <w:ind w:right="22"/>
         <w:jc w:val="both"/>
@@ -13398,15 +13334,7 @@
           <w:rFonts w:ascii="Arial" w:hAnsi="Arial" w:cs="Arial"/>
           <w:lang w:val="es-ES_tradnl"/>
         </w:rPr>
-        <w:t xml:space="preserve"> Son aquellos </w:t>
-      </w:r>
-      <w:proofErr w:type="spellStart"/>
-      <w:r>
-        <w:rPr>
-          <w:rFonts w:ascii="Arial" w:hAnsi="Arial" w:cs="Arial"/>
-          <w:lang w:val="es-ES_tradnl"/>
-        </w:rPr>
-        <w:t>gastosque</w:t>
+        <w:t xml:space="preserve"> Son aquellos gastosque</w:t>
       </w:r>
       <w:r>
         <w:rPr>
@@ -13414,16 +13342,7 @@
           <w:bCs/>
           <w:lang w:val="es-ES_tradnl"/>
         </w:rPr>
-        <w:t>no</w:t>
-      </w:r>
-      <w:proofErr w:type="spellEnd"/>
-      <w:r>
-        <w:rPr>
-          <w:rFonts w:ascii="Arial" w:hAnsi="Arial" w:cs="Arial"/>
-          <w:bCs/>
-          <w:lang w:val="es-ES_tradnl"/>
-        </w:rPr>
-        <w:t xml:space="preserve"> son identificables</w:t>
+        <w:t>no son identificables</w:t>
       </w:r>
       <w:r>
         <w:rPr>
@@ -13566,7 +13485,7 @@
     </w:p>
     <w:p>
       <w:pPr>
-        <w:pStyle w:val="ListParagraph"/>
+        <w:pStyle w:val="Prrafodelista"/>
         <w:spacing w:before="120" w:after="120" w:line="240" w:lineRule="auto"/>
         <w:ind w:left="426"/>
         <w:rPr>
@@ -13578,7 +13497,7 @@
     </w:p>
     <w:p>
       <w:pPr>
-        <w:pStyle w:val="ListParagraph"/>
+        <w:pStyle w:val="Prrafodelista"/>
         <w:numPr>
           <w:ilvl w:val="0"/>
           <w:numId w:val="3"/>
@@ -13595,29 +13514,13 @@
           <w:rFonts w:ascii="Arial" w:hAnsi="Arial" w:cs="Arial"/>
           <w:b/>
         </w:rPr>
-        <w:t xml:space="preserve">Análisis de </w:t>
-      </w:r>
-      <w:proofErr w:type="spellStart"/>
-      <w:r>
-        <w:rPr>
-          <w:rFonts w:ascii="Arial" w:hAnsi="Arial" w:cs="Arial"/>
-          <w:b/>
-        </w:rPr>
-        <w:t>prefactibildad</w:t>
-      </w:r>
-      <w:proofErr w:type="spellEnd"/>
-      <w:r>
-        <w:rPr>
-          <w:rFonts w:ascii="Arial" w:hAnsi="Arial" w:cs="Arial"/>
-          <w:b/>
-        </w:rPr>
-        <w:t xml:space="preserve"> técnico-económica y de mercado</w:t>
+        <w:t>Análisis de prefactibildad técnico-económica y de mercado</w:t>
       </w:r>
       <w:bookmarkEnd w:id="13"/>
     </w:p>
     <w:p>
       <w:pPr>
-        <w:pStyle w:val="Header"/>
+        <w:pStyle w:val="Encabezado"/>
         <w:tabs>
           <w:tab w:val="clear" w:pos="4252"/>
           <w:tab w:val="clear" w:pos="8504"/>
@@ -13645,7 +13548,7 @@
     </w:p>
     <w:p>
       <w:pPr>
-        <w:pStyle w:val="Header"/>
+        <w:pStyle w:val="Encabezado"/>
         <w:tabs>
           <w:tab w:val="clear" w:pos="4252"/>
           <w:tab w:val="clear" w:pos="8504"/>
@@ -13678,26 +13581,12 @@
         <w:rPr>
           <w:rFonts w:ascii="Arial" w:hAnsi="Arial" w:cs="Arial"/>
         </w:rPr>
-        <w:t xml:space="preserve">Es fundamental demostrar que una vez concluido el proyecto existirán todas las condiciones necesarias para que se apliquen, mantengan o incrementen sus beneficios en las diferentes esferas (económicas, tecnológicas, medioambientales, sociales, </w:t>
-      </w:r>
-      <w:proofErr w:type="spellStart"/>
-      <w:r>
-        <w:rPr>
-          <w:rFonts w:ascii="Arial" w:hAnsi="Arial" w:cs="Arial"/>
-        </w:rPr>
-        <w:t>etc</w:t>
-      </w:r>
-      <w:proofErr w:type="spellEnd"/>
-      <w:r>
-        <w:rPr>
-          <w:rFonts w:ascii="Arial" w:hAnsi="Arial" w:cs="Arial"/>
-        </w:rPr>
-        <w:t xml:space="preserve">). </w:t>
+        <w:t xml:space="preserve">Es fundamental demostrar que una vez concluido el proyecto existirán todas las condiciones necesarias para que se apliquen, mantengan o incrementen sus beneficios en las diferentes esferas (económicas, tecnológicas, medioambientales, sociales, etc). </w:t>
       </w:r>
     </w:p>
     <w:p>
       <w:pPr>
-        <w:pStyle w:val="ListParagraph"/>
+        <w:pStyle w:val="Prrafodelista"/>
         <w:spacing w:before="120" w:after="120" w:line="240" w:lineRule="auto"/>
         <w:ind w:left="426"/>
         <w:rPr>
@@ -13708,7 +13597,7 @@
     </w:p>
     <w:p>
       <w:pPr>
-        <w:pStyle w:val="ListParagraph"/>
+        <w:pStyle w:val="Prrafodelista"/>
         <w:numPr>
           <w:ilvl w:val="0"/>
           <w:numId w:val="3"/>
@@ -13747,7 +13636,7 @@
     </w:p>
     <w:p>
       <w:pPr>
-        <w:pStyle w:val="ListParagraph"/>
+        <w:pStyle w:val="Prrafodelista"/>
         <w:spacing w:before="120" w:after="120" w:line="240" w:lineRule="auto"/>
         <w:ind w:left="426"/>
         <w:rPr>
@@ -13758,7 +13647,7 @@
     </w:p>
     <w:p>
       <w:pPr>
-        <w:pStyle w:val="ListParagraph"/>
+        <w:pStyle w:val="Prrafodelista"/>
         <w:numPr>
           <w:ilvl w:val="0"/>
           <w:numId w:val="3"/>
@@ -13958,7 +13847,7 @@
     </w:p>
     <w:p>
       <w:pPr>
-        <w:pStyle w:val="BodyText2"/>
+        <w:pStyle w:val="Textoindependiente2"/>
         <w:spacing w:before="120" w:line="240" w:lineRule="auto"/>
         <w:jc w:val="both"/>
         <w:rPr>
@@ -14158,7 +14047,7 @@
     </w:p>
     <w:p>
       <w:pPr>
-        <w:pStyle w:val="ListParagraph"/>
+        <w:pStyle w:val="Prrafodelista"/>
         <w:numPr>
           <w:ilvl w:val="0"/>
           <w:numId w:val="3"/>
@@ -14316,23 +14205,7 @@
           <w:rFonts w:ascii="Arial" w:hAnsi="Arial" w:cs="Arial"/>
           <w:bCs/>
         </w:rPr>
-        <w:t xml:space="preserve">Este proceso comienza con una solicitud que la entidad de CTI ejecutora del resultado realiza a la industria, que se le denomina Tarea Técnica. (TT) (NC 02-01-02:85 "SUDP. Tipos y juegos de documentos de proyecto), luego esta se concilia entre el cliente y el proveedor, esta etapa se denomina Definición de la Tarea Técnica. (TT), luego la entidad productiva emite un Dictamen de su capacidad productiva para cumplir con la demanda </w:t>
-      </w:r>
-      <w:proofErr w:type="spellStart"/>
-      <w:r>
-        <w:rPr>
-          <w:rFonts w:ascii="Arial" w:hAnsi="Arial" w:cs="Arial"/>
-          <w:bCs/>
-        </w:rPr>
-        <w:t>y</w:t>
-      </w:r>
-      <w:proofErr w:type="spellEnd"/>
-      <w:r>
-        <w:rPr>
-          <w:rFonts w:ascii="Arial" w:hAnsi="Arial" w:cs="Arial"/>
-          <w:bCs/>
-        </w:rPr>
-        <w:t xml:space="preserve"> incorpora el resultado demandado a su planificación, todo esto se incorpora en el estudio de factibilidad tecnológico del proyecto de I+D. </w:t>
+        <w:t xml:space="preserve">Este proceso comienza con una solicitud que la entidad de CTI ejecutora del resultado realiza a la industria, que se le denomina Tarea Técnica. (TT) (NC 02-01-02:85 "SUDP. Tipos y juegos de documentos de proyecto), luego esta se concilia entre el cliente y el proveedor, esta etapa se denomina Definición de la Tarea Técnica. (TT), luego la entidad productiva emite un Dictamen de su capacidad productiva para cumplir con la demanda y incorpora el resultado demandado a su planificación, todo esto se incorpora en el estudio de factibilidad tecnológico del proyecto de I+D. </w:t>
       </w:r>
     </w:p>
     <w:p>
@@ -15589,6 +15462,7 @@
     <w:lsdException w:name="HTML Sample" w:semiHidden="1" w:unhideWhenUsed="1"/>
     <w:lsdException w:name="HTML Typewriter" w:semiHidden="1" w:unhideWhenUsed="1"/>
     <w:lsdException w:name="HTML Variable" w:semiHidden="1" w:unhideWhenUsed="1"/>
+    <w:lsdException w:name="Normal Table" w:semiHidden="1" w:unhideWhenUsed="1"/>
     <w:lsdException w:name="annotation subject" w:semiHidden="1" w:unhideWhenUsed="1"/>
     <w:lsdException w:name="No List" w:semiHidden="1" w:unhideWhenUsed="1"/>
     <w:lsdException w:name="Outline List 1" w:semiHidden="1" w:unhideWhenUsed="1"/>
@@ -15631,8 +15505,11 @@
     <w:lsdException w:name="Table Contemporary" w:semiHidden="1" w:unhideWhenUsed="1"/>
     <w:lsdException w:name="Table Elegant" w:semiHidden="1" w:unhideWhenUsed="1"/>
     <w:lsdException w:name="Table Professional" w:semiHidden="1" w:unhideWhenUsed="1"/>
+    <w:lsdException w:name="Table Subtle 1" w:semiHidden="1" w:unhideWhenUsed="1"/>
     <w:lsdException w:name="Table Subtle 2" w:semiHidden="1" w:unhideWhenUsed="1"/>
     <w:lsdException w:name="Table Web 1" w:semiHidden="1" w:unhideWhenUsed="1"/>
+    <w:lsdException w:name="Table Web 2" w:semiHidden="1" w:unhideWhenUsed="1"/>
+    <w:lsdException w:name="Table Web 3" w:semiHidden="1" w:unhideWhenUsed="1"/>
     <w:lsdException w:name="Balloon Text" w:semiHidden="1" w:unhideWhenUsed="1"/>
     <w:lsdException w:name="Table Grid" w:uiPriority="39"/>
     <w:lsdException w:name="Table Theme" w:semiHidden="1" w:unhideWhenUsed="1"/>
@@ -15868,13 +15745,13 @@
       <w:rFonts w:ascii="Calibri" w:eastAsia="Times New Roman" w:hAnsi="Calibri" w:cs="Times New Roman"/>
     </w:rPr>
   </w:style>
-  <w:style w:type="character" w:default="1" w:styleId="DefaultParagraphFont">
+  <w:style w:type="character" w:default="1" w:styleId="Fuentedeprrafopredeter">
     <w:name w:val="Default Paragraph Font"/>
     <w:uiPriority w:val="1"/>
     <w:semiHidden/>
     <w:unhideWhenUsed/>
   </w:style>
-  <w:style w:type="table" w:default="1" w:styleId="TableNormal">
+  <w:style w:type="table" w:default="1" w:styleId="Tablanormal">
     <w:name w:val="Normal Table"/>
     <w:uiPriority w:val="99"/>
     <w:semiHidden/>
@@ -15889,16 +15766,16 @@
       </w:tblCellMar>
     </w:tblPr>
   </w:style>
-  <w:style w:type="numbering" w:default="1" w:styleId="NoList">
+  <w:style w:type="numbering" w:default="1" w:styleId="Sinlista">
     <w:name w:val="No List"/>
     <w:uiPriority w:val="99"/>
     <w:semiHidden/>
     <w:unhideWhenUsed/>
   </w:style>
-  <w:style w:type="paragraph" w:styleId="Header">
+  <w:style w:type="paragraph" w:styleId="Encabezado">
     <w:name w:val="header"/>
     <w:basedOn w:val="Normal"/>
-    <w:link w:val="HeaderChar"/>
+    <w:link w:val="EncabezadoCar"/>
     <w:unhideWhenUsed/>
     <w:rsid w:val="00C712F5"/>
     <w:pPr>
@@ -15909,19 +15786,19 @@
       <w:spacing w:after="0" w:line="240" w:lineRule="auto"/>
     </w:pPr>
   </w:style>
-  <w:style w:type="character" w:customStyle="1" w:styleId="HeaderChar">
-    <w:name w:val="Header Char"/>
-    <w:basedOn w:val="DefaultParagraphFont"/>
-    <w:link w:val="Header"/>
+  <w:style w:type="character" w:customStyle="1" w:styleId="EncabezadoCar">
+    <w:name w:val="Encabezado Car"/>
+    <w:basedOn w:val="Fuentedeprrafopredeter"/>
+    <w:link w:val="Encabezado"/>
     <w:rsid w:val="00C712F5"/>
     <w:rPr>
       <w:rFonts w:ascii="Calibri" w:eastAsia="Times New Roman" w:hAnsi="Calibri" w:cs="Times New Roman"/>
     </w:rPr>
   </w:style>
-  <w:style w:type="paragraph" w:styleId="ListParagraph">
+  <w:style w:type="paragraph" w:styleId="Prrafodelista">
     <w:name w:val="List Paragraph"/>
     <w:basedOn w:val="Normal"/>
-    <w:link w:val="ListParagraphChar"/>
+    <w:link w:val="PrrafodelistaCar"/>
     <w:uiPriority w:val="34"/>
     <w:qFormat/>
     <w:rsid w:val="00C712F5"/>
@@ -15946,19 +15823,19 @@
       <w:szCs w:val="24"/>
     </w:rPr>
   </w:style>
-  <w:style w:type="character" w:customStyle="1" w:styleId="ListParagraphChar">
-    <w:name w:val="List Paragraph Char"/>
-    <w:link w:val="ListParagraph"/>
+  <w:style w:type="character" w:customStyle="1" w:styleId="PrrafodelistaCar">
+    <w:name w:val="Párrafo de lista Car"/>
+    <w:link w:val="Prrafodelista"/>
     <w:uiPriority w:val="34"/>
     <w:rsid w:val="00C712F5"/>
     <w:rPr>
       <w:rFonts w:ascii="Calibri" w:eastAsia="Times New Roman" w:hAnsi="Calibri" w:cs="Times New Roman"/>
     </w:rPr>
   </w:style>
-  <w:style w:type="paragraph" w:styleId="BodyText2">
+  <w:style w:type="paragraph" w:styleId="Textoindependiente2">
     <w:name w:val="Body Text 2"/>
     <w:basedOn w:val="Normal"/>
-    <w:link w:val="BodyText2Char"/>
+    <w:link w:val="Textoindependiente2Car"/>
     <w:uiPriority w:val="99"/>
     <w:unhideWhenUsed/>
     <w:rsid w:val="00C712F5"/>
@@ -15971,10 +15848,10 @@
       <w:szCs w:val="20"/>
     </w:rPr>
   </w:style>
-  <w:style w:type="character" w:customStyle="1" w:styleId="BodyText2Char">
-    <w:name w:val="Body Text 2 Char"/>
-    <w:basedOn w:val="DefaultParagraphFont"/>
-    <w:link w:val="BodyText2"/>
+  <w:style w:type="character" w:customStyle="1" w:styleId="Textoindependiente2Car">
+    <w:name w:val="Texto independiente 2 Car"/>
+    <w:basedOn w:val="Fuentedeprrafopredeter"/>
+    <w:link w:val="Textoindependiente2"/>
     <w:uiPriority w:val="99"/>
     <w:rsid w:val="00C712F5"/>
     <w:rPr>
@@ -15983,10 +15860,10 @@
       <w:szCs w:val="20"/>
     </w:rPr>
   </w:style>
-  <w:style w:type="paragraph" w:styleId="BodyText3">
+  <w:style w:type="paragraph" w:styleId="Textoindependiente3">
     <w:name w:val="Body Text 3"/>
     <w:basedOn w:val="Normal"/>
-    <w:link w:val="BodyText3Char"/>
+    <w:link w:val="Textoindependiente3Car"/>
     <w:rsid w:val="00C712F5"/>
     <w:pPr>
       <w:spacing w:after="120" w:line="240" w:lineRule="auto"/>
@@ -15998,10 +15875,10 @@
       <w:lang w:eastAsia="es-ES"/>
     </w:rPr>
   </w:style>
-  <w:style w:type="character" w:customStyle="1" w:styleId="BodyText3Char">
-    <w:name w:val="Body Text 3 Char"/>
-    <w:basedOn w:val="DefaultParagraphFont"/>
-    <w:link w:val="BodyText3"/>
+  <w:style w:type="character" w:customStyle="1" w:styleId="Textoindependiente3Car">
+    <w:name w:val="Texto independiente 3 Car"/>
+    <w:basedOn w:val="Fuentedeprrafopredeter"/>
+    <w:link w:val="Textoindependiente3"/>
     <w:rsid w:val="00C712F5"/>
     <w:rPr>
       <w:rFonts w:ascii="Times New Roman" w:eastAsia="Calibri" w:hAnsi="Times New Roman" w:cs="Times New Roman"/>

</xml_diff>